<commit_message>
Delete paper and modify file structures
</commit_message>
<xml_diff>
--- a/DOC/CodeOfConduct_v1.0.docx
+++ b/DOC/CodeOfConduct_v1.0.docx
@@ -1842,8 +1842,10 @@
           <w:b/>
           <w:color w:val="FF0000"/>
         </w:rPr>
-        <w:t>Définir les modalités</w:t>
-      </w:r>
+        <w:t>Définir le rôle du chef de projet</w:t>
+      </w:r>
+      <w:bookmarkStart w:id="0" w:name="_GoBack"/>
+      <w:bookmarkEnd w:id="0"/>
     </w:p>
     <w:p>
       <w:pPr>
@@ -1862,33 +1864,8 @@
           <w:b/>
           <w:color w:val="FF0000"/>
         </w:rPr>
-        <w:t xml:space="preserve">Vote </w:t>
-      </w:r>
-      <w:proofErr w:type="spellStart"/>
-      <w:r>
-        <w:rPr>
-          <w:b/>
-          <w:color w:val="FF0000"/>
-        </w:rPr>
-        <w:t>a</w:t>
-      </w:r>
-      <w:proofErr w:type="spellEnd"/>
-      <w:r>
-        <w:rPr>
-          <w:b/>
-          <w:color w:val="FF0000"/>
-        </w:rPr>
-        <w:t xml:space="preserve"> </w:t>
-      </w:r>
-      <w:proofErr w:type="gramStart"/>
-      <w:r>
-        <w:rPr>
-          <w:b/>
-          <w:color w:val="FF0000"/>
-        </w:rPr>
-        <w:t>main levé</w:t>
-      </w:r>
-      <w:proofErr w:type="gramEnd"/>
+        <w:t>Définir les modalités</w:t>
+      </w:r>
     </w:p>
     <w:p>
       <w:pPr>
@@ -1902,12 +1879,57 @@
           <w:color w:val="FF0000"/>
         </w:rPr>
       </w:pPr>
+      <w:r>
+        <w:rPr>
+          <w:b/>
+          <w:color w:val="FF0000"/>
+        </w:rPr>
+        <w:t xml:space="preserve">Vote </w:t>
+      </w:r>
+      <w:proofErr w:type="spellStart"/>
+      <w:r>
+        <w:rPr>
+          <w:b/>
+          <w:color w:val="FF0000"/>
+        </w:rPr>
+        <w:t>a</w:t>
+      </w:r>
+      <w:proofErr w:type="spellEnd"/>
+      <w:r>
+        <w:rPr>
+          <w:b/>
+          <w:color w:val="FF0000"/>
+        </w:rPr>
+        <w:t xml:space="preserve"> </w:t>
+      </w:r>
       <w:proofErr w:type="gramStart"/>
       <w:r>
         <w:rPr>
           <w:b/>
           <w:color w:val="FF0000"/>
         </w:rPr>
+        <w:t>main levé</w:t>
+      </w:r>
+      <w:proofErr w:type="gramEnd"/>
+    </w:p>
+    <w:p>
+      <w:pPr>
+        <w:pStyle w:val="Paragraphedeliste"/>
+        <w:numPr>
+          <w:ilvl w:val="0"/>
+          <w:numId w:val="2"/>
+        </w:numPr>
+        <w:rPr>
+          <w:b/>
+          <w:color w:val="FF0000"/>
+        </w:rPr>
+      </w:pPr>
+      <w:proofErr w:type="gramStart"/>
+      <w:r>
+        <w:rPr>
+          <w:b/>
+          <w:color w:val="FF0000"/>
+        </w:rPr>
         <w:t>durée</w:t>
       </w:r>
       <w:proofErr w:type="gramEnd"/>
@@ -2176,14 +2198,8 @@
         <w:rPr>
           <w:lang w:val="en-US"/>
         </w:rPr>
-        <w:t xml:space="preserve">Each of the Parties Involved in a Structuring or Exploratory Project undertakes to grant to the other Parties involved in the said Project and/or to their Affiliates, subject to third-party rights, a non-exclusive, non-transferable right of use on its </w:t>
-      </w:r>
-      <w:r>
-        <w:rPr>
-          <w:lang w:val="en-US"/>
-        </w:rPr>
         <w:lastRenderedPageBreak/>
-        <w:t>Knowledge of its own, which would be strictly necessary for the execution of actions relating to The Structuring and Exploratory Projects.</w:t>
+        <w:t>Each of the Parties Involved in a Structuring or Exploratory Project undertakes to grant to the other Parties involved in the said Project and/or to their Affiliates, subject to third-party rights, a non-exclusive, non-transferable right of use on its Knowledge of its own, which would be strictly necessary for the execution of actions relating to The Structuring and Exploratory Projects.</w:t>
       </w:r>
     </w:p>
     <w:p>
@@ -2235,8 +2251,6 @@
         </w:rPr>
         <w:t>Use for Results Search</w:t>
       </w:r>
-      <w:bookmarkStart w:id="0" w:name="_GoBack"/>
-      <w:bookmarkEnd w:id="0"/>
     </w:p>
     <w:p>
       <w:pPr>
@@ -2548,7 +2562,6 @@
         <w:rPr>
           <w:lang w:val="en-US"/>
         </w:rPr>
-        <w:lastRenderedPageBreak/>
         <w:t>A Party will be under no obligation and will not be subject to any restrictions on any Confidential Information for which it may provide written proof:</w:t>
       </w:r>
     </w:p>
@@ -2881,6 +2894,7 @@
         <w:rPr>
           <w:lang w:val="en-US"/>
         </w:rPr>
+        <w:lastRenderedPageBreak/>
         <w:t>-</w:t>
       </w:r>
       <w:r>
@@ -2888,14 +2902,7 @@
           <w:lang w:val="en-US"/>
         </w:rPr>
         <w:tab/>
-        <w:t xml:space="preserve"> nor the obligation of each person participating in the Science Program and to produce an activity report to the institution under its jurisdiction. In this case, each of the Parties undertakes to take all necessary measures to maintain </w:t>
-      </w:r>
-      <w:r>
-        <w:rPr>
-          <w:lang w:val="en-US"/>
-        </w:rPr>
-        <w:lastRenderedPageBreak/>
-        <w:t>the confidentiality of the information contained in those reports, in order to avoid any risk of disclosure within the meaning of the Intellectual Property Code;</w:t>
+        <w:t xml:space="preserve"> nor the obligation of each person participating in the Science Program and to produce an activity report to the institution under its jurisdiction. In this case, each of the Parties undertakes to take all necessary measures to maintain the confidentiality of the information contained in those reports, in order to avoid any risk of disclosure within the meaning of the Intellectual Property Code;</w:t>
       </w:r>
     </w:p>
     <w:p>
@@ -3253,14 +3260,12 @@
         </w:rPr>
         <w:t xml:space="preserve"> </w:t>
       </w:r>
-      <w:proofErr w:type="spellStart"/>
-      <w:r>
-        <w:rPr>
-          <w:lang w:val="en-US"/>
-        </w:rPr>
-        <w:t>membrers</w:t>
-      </w:r>
-      <w:proofErr w:type="spellEnd"/>
+      <w:r>
+        <w:rPr>
+          <w:lang w:val="en-US"/>
+        </w:rPr>
+        <w:t>members</w:t>
+      </w:r>
       <w:r>
         <w:rPr>
           <w:lang w:val="en-US"/>
@@ -3412,6 +3417,7 @@
           <w:szCs w:val="20"/>
           <w:lang w:val="en-US"/>
         </w:rPr>
+        <w:lastRenderedPageBreak/>
         <w:t xml:space="preserve">In this case obligations already assumed by the Parties shall remain into force to the extent necessary to permit the satisfactory conclusion of the ongoing activities mentioned in this </w:t>
       </w:r>
       <w:r>
@@ -3444,7 +3450,6 @@
         <w:rPr>
           <w:lang w:val="en-US"/>
         </w:rPr>
-        <w:lastRenderedPageBreak/>
         <w:t>Any money paid before the termination of the Agreement will not be refunded.</w:t>
       </w:r>
     </w:p>

</xml_diff>